<commit_message>
update preload thong ke
</commit_message>
<xml_diff>
--- a/media/doc/THỐNG KÊ CHẤM THI KẾT THÚC HỌC PHẦN.docx
+++ b/media/doc/THỐNG KÊ CHẤM THI KẾT THÚC HỌC PHẦN.docx
@@ -71,7 +71,7 @@
         <w:rPr>
           <w:i/>
         </w:rPr>
-        <w:t>Hà nội, ngày 7 tháng 1 năm 2019</w:t>
+        <w:t>Hà nội, ngày 14 tháng 2 năm 2019</w:t>
       </w:r>
     </w:p>
     <w:p>
@@ -299,7 +299,7 @@
           </w:tcPr>
           <w:p>
             <w:r>
-              <w:t>Lớp 10A2</w:t>
+              <w:t>Lớp 10A1</w:t>
             </w:r>
           </w:p>
         </w:tc>
@@ -309,7 +309,7 @@
           </w:tcPr>
           <w:p>
             <w:r>
-              <w:t>1</w:t>
+              <w:t>3</w:t>
             </w:r>
           </w:p>
         </w:tc>
@@ -319,7 +319,7 @@
           </w:tcPr>
           <w:p>
             <w:r>
-              <w:t>06-01-2019</w:t>
+              <w:t>28-12-2018</w:t>
             </w:r>
           </w:p>
         </w:tc>
@@ -329,7 +329,7 @@
           </w:tcPr>
           <w:p>
             <w:r>
-              <w:t>Văn</w:t>
+              <w:t>Toán</w:t>
             </w:r>
           </w:p>
         </w:tc>
@@ -339,7 +339,7 @@
           </w:tcPr>
           <w:p>
             <w:r>
-              <w:t>TN</w:t>
+              <w:t>Tự luận</w:t>
             </w:r>
           </w:p>
         </w:tc>
@@ -349,7 +349,7 @@
           </w:tcPr>
           <w:p>
             <w:r>
-              <w:t>cuong 12</w:t>
+              <w:t>Minh Hiếu</w:t>
             </w:r>
           </w:p>
         </w:tc>

</xml_diff>